<commit_message>
Field names was changed Timer time was redone and moved to response struct Code was formatted
</commit_message>
<xml_diff>
--- a/lab2/PogrebenkoVO_BS81.docx
+++ b/lab2/PogrebenkoVO_BS81.docx
@@ -676,25 +676,7 @@
           <w:szCs w:val="28"/>
           <w:lang w:val="uk-UA"/>
         </w:rPr>
-        <w:t xml:space="preserve">Погребенко </w:t>
-      </w:r>
-      <w:r>
-        <w:rPr>
-          <w:rFonts w:ascii="Times New Roman" w:hAnsi="Times New Roman"/>
-          <w:sz w:val="28"/>
-          <w:szCs w:val="28"/>
-          <w:lang w:val="uk-UA"/>
-        </w:rPr>
-        <w:t>В.</w:t>
-      </w:r>
-      <w:r>
-        <w:rPr>
-          <w:rFonts w:ascii="Times New Roman" w:hAnsi="Times New Roman"/>
-          <w:sz w:val="28"/>
-          <w:szCs w:val="28"/>
-          <w:lang w:val="uk-UA"/>
-        </w:rPr>
-        <w:t>О</w:t>
+        <w:t>Погребенко В.О</w:t>
       </w:r>
     </w:p>
     <w:p>
@@ -2400,8 +2382,9 @@
       </w:pPr>
       <w:r>
         <w:rPr>
-          <w:color w:val="000000"/>
-          <w:lang w:val="en-US"/>
+          <w:noProof/>
+          <w:color w:val="000000"/>
+          <w:lang w:val="en-GB" w:eastAsia="en-GB"/>
         </w:rPr>
         <w:drawing>
           <wp:inline distT="0" distB="0" distL="0" distR="0" wp14:anchorId="1B4630CD" wp14:editId="636552FF">
@@ -2517,8 +2500,9 @@
       </w:pPr>
       <w:r>
         <w:rPr>
-          <w:color w:val="000000"/>
-          <w:lang w:val="uk-UA"/>
+          <w:noProof/>
+          <w:color w:val="000000"/>
+          <w:lang w:val="en-GB" w:eastAsia="en-GB"/>
         </w:rPr>
         <w:drawing>
           <wp:inline distT="0" distB="0" distL="0" distR="0" wp14:anchorId="6EB50B22" wp14:editId="320FA047">
@@ -2615,8 +2599,9 @@
       </w:pPr>
       <w:r>
         <w:rPr>
-          <w:color w:val="000000"/>
-          <w:lang w:val="en-US"/>
+          <w:noProof/>
+          <w:color w:val="000000"/>
+          <w:lang w:val="en-GB" w:eastAsia="en-GB"/>
         </w:rPr>
         <w:drawing>
           <wp:inline distT="0" distB="0" distL="0" distR="0" wp14:anchorId="333D7A83" wp14:editId="6AB4E6C4">
@@ -2749,10 +2734,10 @@
           <w:lang w:val="uk-UA"/>
         </w:rPr>
         <w:drawing>
-          <wp:inline distT="0" distB="0" distL="0" distR="0" wp14:anchorId="2E8346FE" wp14:editId="7EA383DE">
-            <wp:extent cx="6456080" cy="3944679"/>
-            <wp:effectExtent l="0" t="0" r="1905" b="0"/>
-            <wp:docPr id="5" name="Picture 5"/>
+          <wp:inline distT="0" distB="0" distL="0" distR="0" wp14:anchorId="4C5F2FD0" wp14:editId="2C366F7E">
+            <wp:extent cx="6766032" cy="4114800"/>
+            <wp:effectExtent l="0" t="0" r="0" b="0"/>
+            <wp:docPr id="9" name="Picture 9"/>
             <wp:cNvGraphicFramePr>
               <a:graphicFrameLocks xmlns:a="http://schemas.openxmlformats.org/drawingml/2006/main" noChangeAspect="1"/>
             </wp:cNvGraphicFramePr>
@@ -2772,7 +2757,7 @@
                   <pic:spPr>
                     <a:xfrm>
                       <a:off x="0" y="0"/>
-                      <a:ext cx="6456990" cy="3945235"/>
+                      <a:ext cx="6792080" cy="4130641"/>
                     </a:xfrm>
                     <a:prstGeom prst="rect">
                       <a:avLst/>
@@ -2850,8 +2835,9 @@
       </w:pPr>
       <w:r>
         <w:rPr>
-          <w:color w:val="000000"/>
-          <w:lang w:val="uk-UA"/>
+          <w:noProof/>
+          <w:color w:val="000000"/>
+          <w:lang w:val="en-GB" w:eastAsia="en-GB"/>
         </w:rPr>
         <w:drawing>
           <wp:inline distT="0" distB="0" distL="0" distR="0" wp14:anchorId="6B156FC0" wp14:editId="1DCD2E9D">
@@ -2932,8 +2918,9 @@
       </w:pPr>
       <w:r>
         <w:rPr>
-          <w:color w:val="000000"/>
-          <w:lang w:val="uk-UA"/>
+          <w:noProof/>
+          <w:color w:val="000000"/>
+          <w:lang w:val="en-GB" w:eastAsia="en-GB"/>
         </w:rPr>
         <w:drawing>
           <wp:inline distT="0" distB="0" distL="0" distR="0" wp14:anchorId="7D1371FD" wp14:editId="46DCF351">
@@ -3049,8 +3036,9 @@
       </w:pPr>
       <w:r>
         <w:rPr>
-          <w:color w:val="000000"/>
-          <w:lang w:val="uk-UA"/>
+          <w:noProof/>
+          <w:color w:val="000000"/>
+          <w:lang w:val="en-GB" w:eastAsia="en-GB"/>
         </w:rPr>
         <w:drawing>
           <wp:inline distT="0" distB="0" distL="0" distR="0" wp14:anchorId="4DD306CA" wp14:editId="41BF06A3">
@@ -3118,10 +3106,12 @@
           <w:lang w:val="uk-UA"/>
         </w:rPr>
       </w:pPr>
-      <w:r>
-        <w:rPr>
-          <w:color w:val="000000"/>
-          <w:lang w:val="uk-UA"/>
+      <w:bookmarkStart w:id="0" w:name="_GoBack"/>
+      <w:r>
+        <w:rPr>
+          <w:noProof/>
+          <w:color w:val="000000"/>
+          <w:lang w:val="en-GB" w:eastAsia="en-GB"/>
         </w:rPr>
         <w:drawing>
           <wp:inline distT="0" distB="0" distL="0" distR="0" wp14:anchorId="46E3B2C5" wp14:editId="6BE76749">
@@ -3160,6 +3150,7 @@
         </w:drawing>
       </w:r>
     </w:p>
+    <w:bookmarkEnd w:id="0"/>
     <w:p>
       <w:pPr>
         <w:pStyle w:val="NormalWeb"/>
@@ -3214,8 +3205,6 @@
           <w:lang w:val="uk-UA"/>
         </w:rPr>
       </w:pPr>
-      <w:bookmarkStart w:id="0" w:name="_GoBack"/>
-      <w:bookmarkEnd w:id="0"/>
       <w:r>
         <w:rPr>
           <w:sz w:val="20"/>

</xml_diff>

<commit_message>
Lab1 protocol added Lab2 bufio buffer limitation bug fixed (!WIP!)
</commit_message>
<xml_diff>
--- a/lab2/PogrebenkoVO_BS81.docx
+++ b/lab2/PogrebenkoVO_BS81.docx
@@ -2730,8 +2730,9 @@
       </w:pPr>
       <w:r>
         <w:rPr>
-          <w:color w:val="000000"/>
-          <w:lang w:val="uk-UA"/>
+          <w:noProof/>
+          <w:color w:val="000000"/>
+          <w:lang w:val="en-GB" w:eastAsia="en-GB"/>
         </w:rPr>
         <w:drawing>
           <wp:inline distT="0" distB="0" distL="0" distR="0" wp14:anchorId="4C5F2FD0" wp14:editId="2C366F7E">
@@ -3106,7 +3107,6 @@
           <w:lang w:val="uk-UA"/>
         </w:rPr>
       </w:pPr>
-      <w:bookmarkStart w:id="0" w:name="_GoBack"/>
       <w:r>
         <w:rPr>
           <w:noProof/>
@@ -3150,7 +3150,223 @@
         </w:drawing>
       </w:r>
     </w:p>
-    <w:bookmarkEnd w:id="0"/>
+    <w:p>
+      <w:pPr>
+        <w:spacing w:after="160" w:line="259" w:lineRule="auto"/>
+        <w:rPr>
+          <w:rFonts w:ascii="Times New Roman" w:eastAsia="Times New Roman" w:hAnsi="Times New Roman"/>
+          <w:color w:val="000000"/>
+          <w:sz w:val="24"/>
+          <w:szCs w:val="24"/>
+          <w:lang w:val="uk-UA" w:eastAsia="ru-RU"/>
+        </w:rPr>
+      </w:pPr>
+      <w:r>
+        <w:rPr>
+          <w:color w:val="000000"/>
+          <w:lang w:val="uk-UA"/>
+        </w:rPr>
+        <w:br w:type="page"/>
+      </w:r>
+    </w:p>
+    <w:p>
+      <w:pPr>
+        <w:pStyle w:val="NormalWeb"/>
+        <w:numPr>
+          <w:ilvl w:val="0"/>
+          <w:numId w:val="2"/>
+        </w:numPr>
+        <w:spacing w:before="0" w:beforeAutospacing="0" w:after="0" w:afterAutospacing="0"/>
+        <w:rPr>
+          <w:b/>
+          <w:color w:val="000000"/>
+          <w:lang w:val="uk-UA"/>
+        </w:rPr>
+      </w:pPr>
+      <w:r>
+        <w:rPr>
+          <w:b/>
+          <w:color w:val="000000"/>
+          <w:lang w:val="uk-UA"/>
+        </w:rPr>
+        <w:lastRenderedPageBreak/>
+        <w:t xml:space="preserve">Стрес-тест на 1000 клієнтів і 1 </w:t>
+      </w:r>
+      <w:proofErr w:type="spellStart"/>
+      <w:r>
+        <w:rPr>
+          <w:b/>
+          <w:color w:val="000000"/>
+          <w:lang w:val="uk-UA"/>
+        </w:rPr>
+        <w:t>сек</w:t>
+      </w:r>
+      <w:proofErr w:type="spellEnd"/>
+      <w:r>
+        <w:rPr>
+          <w:b/>
+          <w:color w:val="000000"/>
+          <w:lang w:val="uk-UA"/>
+        </w:rPr>
+        <w:t>. інтервал:</w:t>
+      </w:r>
+    </w:p>
+    <w:p>
+      <w:pPr>
+        <w:pStyle w:val="NormalWeb"/>
+        <w:spacing w:before="0" w:beforeAutospacing="0" w:after="0" w:afterAutospacing="0"/>
+        <w:ind w:hanging="567"/>
+        <w:rPr>
+          <w:color w:val="000000"/>
+          <w:lang w:val="uk-UA"/>
+        </w:rPr>
+      </w:pPr>
+      <w:bookmarkStart w:id="0" w:name="_GoBack"/>
+      <w:bookmarkEnd w:id="0"/>
+    </w:p>
+    <w:p>
+      <w:pPr>
+        <w:pStyle w:val="NormalWeb"/>
+        <w:spacing w:before="0" w:beforeAutospacing="0" w:after="0" w:afterAutospacing="0"/>
+        <w:ind w:hanging="567"/>
+        <w:rPr>
+          <w:color w:val="000000"/>
+          <w:lang w:val="uk-UA"/>
+        </w:rPr>
+      </w:pPr>
+      <w:r>
+        <w:rPr>
+          <w:color w:val="000000"/>
+          <w:lang w:val="uk-UA"/>
+        </w:rPr>
+        <w:drawing>
+          <wp:anchor distT="0" distB="0" distL="114300" distR="114300" simplePos="0" relativeHeight="251660288" behindDoc="0" locked="0" layoutInCell="1" allowOverlap="1">
+            <wp:simplePos x="723900" y="1066800"/>
+            <wp:positionH relativeFrom="column">
+              <wp:align>left</wp:align>
+            </wp:positionH>
+            <wp:positionV relativeFrom="paragraph">
+              <wp:align>top</wp:align>
+            </wp:positionV>
+            <wp:extent cx="6152515" cy="7559675"/>
+            <wp:effectExtent l="0" t="0" r="635" b="3175"/>
+            <wp:wrapSquare wrapText="bothSides"/>
+            <wp:docPr id="12" name="Picture 12"/>
+            <wp:cNvGraphicFramePr>
+              <a:graphicFrameLocks xmlns:a="http://schemas.openxmlformats.org/drawingml/2006/main" noChangeAspect="1"/>
+            </wp:cNvGraphicFramePr>
+            <a:graphic xmlns:a="http://schemas.openxmlformats.org/drawingml/2006/main">
+              <a:graphicData uri="http://schemas.openxmlformats.org/drawingml/2006/picture">
+                <pic:pic xmlns:pic="http://schemas.openxmlformats.org/drawingml/2006/picture">
+                  <pic:nvPicPr>
+                    <pic:cNvPr id="1" name=""/>
+                    <pic:cNvPicPr/>
+                  </pic:nvPicPr>
+                  <pic:blipFill>
+                    <a:blip r:embed="rId15">
+                      <a:extLst>
+                        <a:ext uri="{28A0092B-C50C-407E-A947-70E740481C1C}">
+                          <a14:useLocalDpi xmlns:a14="http://schemas.microsoft.com/office/drawing/2010/main" val="0"/>
+                        </a:ext>
+                      </a:extLst>
+                    </a:blip>
+                    <a:stretch>
+                      <a:fillRect/>
+                    </a:stretch>
+                  </pic:blipFill>
+                  <pic:spPr>
+                    <a:xfrm>
+                      <a:off x="0" y="0"/>
+                      <a:ext cx="6152515" cy="7559675"/>
+                    </a:xfrm>
+                    <a:prstGeom prst="rect">
+                      <a:avLst/>
+                    </a:prstGeom>
+                  </pic:spPr>
+                </pic:pic>
+              </a:graphicData>
+            </a:graphic>
+          </wp:anchor>
+        </w:drawing>
+      </w:r>
+      <w:r>
+        <w:rPr>
+          <w:color w:val="000000"/>
+          <w:lang w:val="uk-UA"/>
+        </w:rPr>
+        <w:br w:type="textWrapping" w:clear="all"/>
+      </w:r>
+    </w:p>
+    <w:p>
+      <w:pPr>
+        <w:pStyle w:val="NormalWeb"/>
+        <w:spacing w:before="0" w:beforeAutospacing="0" w:after="0" w:afterAutospacing="0"/>
+        <w:ind w:hanging="567"/>
+        <w:rPr>
+          <w:color w:val="000000"/>
+          <w:sz w:val="20"/>
+          <w:szCs w:val="20"/>
+          <w:lang w:val="uk-UA"/>
+        </w:rPr>
+      </w:pPr>
+      <w:r>
+        <w:rPr>
+          <w:color w:val="000000"/>
+          <w:sz w:val="20"/>
+          <w:szCs w:val="20"/>
+          <w:lang w:val="uk-UA"/>
+        </w:rPr>
+        <w:lastRenderedPageBreak/>
+        <w:drawing>
+          <wp:inline distT="0" distB="0" distL="0" distR="0" wp14:anchorId="177490CB" wp14:editId="08C01ECC">
+            <wp:extent cx="6152515" cy="5190490"/>
+            <wp:effectExtent l="0" t="0" r="635" b="0"/>
+            <wp:docPr id="13" name="Picture 13"/>
+            <wp:cNvGraphicFramePr>
+              <a:graphicFrameLocks xmlns:a="http://schemas.openxmlformats.org/drawingml/2006/main" noChangeAspect="1"/>
+            </wp:cNvGraphicFramePr>
+            <a:graphic xmlns:a="http://schemas.openxmlformats.org/drawingml/2006/main">
+              <a:graphicData uri="http://schemas.openxmlformats.org/drawingml/2006/picture">
+                <pic:pic xmlns:pic="http://schemas.openxmlformats.org/drawingml/2006/picture">
+                  <pic:nvPicPr>
+                    <pic:cNvPr id="1" name=""/>
+                    <pic:cNvPicPr/>
+                  </pic:nvPicPr>
+                  <pic:blipFill>
+                    <a:blip r:embed="rId16"/>
+                    <a:stretch>
+                      <a:fillRect/>
+                    </a:stretch>
+                  </pic:blipFill>
+                  <pic:spPr>
+                    <a:xfrm>
+                      <a:off x="0" y="0"/>
+                      <a:ext cx="6152515" cy="5190490"/>
+                    </a:xfrm>
+                    <a:prstGeom prst="rect">
+                      <a:avLst/>
+                    </a:prstGeom>
+                  </pic:spPr>
+                </pic:pic>
+              </a:graphicData>
+            </a:graphic>
+          </wp:inline>
+        </w:drawing>
+      </w:r>
+    </w:p>
+    <w:p>
+      <w:pPr>
+        <w:pStyle w:val="NormalWeb"/>
+        <w:spacing w:before="0" w:beforeAutospacing="0" w:after="0" w:afterAutospacing="0"/>
+        <w:ind w:hanging="567"/>
+        <w:rPr>
+          <w:color w:val="000000"/>
+          <w:sz w:val="20"/>
+          <w:szCs w:val="20"/>
+          <w:lang w:val="uk-UA"/>
+        </w:rPr>
+      </w:pPr>
+    </w:p>
     <w:p>
       <w:pPr>
         <w:pStyle w:val="NormalWeb"/>

</xml_diff>